<commit_message>
Updates to Cartilage Project
Papers
</commit_message>
<xml_diff>
--- a/CartilageConstitutiveModel/PaperSummaries.docx
+++ b/CartilageConstitutiveModel/PaperSummaries.docx
@@ -101,6 +101,9 @@
       <w:r>
         <w:t xml:space="preserve">shear moduli between anatomical regions occurred within 300 microns of the articular surface </w:t>
       </w:r>
+      <w:r>
+        <w:t xml:space="preserve"> </w:t>
+      </w:r>
     </w:p>
     <w:p/>
     <w:p>
@@ -144,20 +147,13 @@
           <w:bCs/>
         </w:rPr>
       </w:pPr>
-      <w:r>
-        <w:rPr>
-          <w:b/>
-          <w:bCs/>
-        </w:rPr>
-        <w:t xml:space="preserve">Griffin, </w:t>
-      </w:r>
       <w:proofErr w:type="spellStart"/>
       <w:r>
         <w:rPr>
           <w:b/>
           <w:bCs/>
         </w:rPr>
-        <w:t>Vicari</w:t>
+        <w:t>Motavalli</w:t>
       </w:r>
       <w:proofErr w:type="spellEnd"/>
       <w:r>
@@ -165,7 +161,7 @@
           <w:b/>
           <w:bCs/>
         </w:rPr>
-        <w:t xml:space="preserve">, Buckley, Silverberg, Cohen, </w:t>
+        <w:t xml:space="preserve">, </w:t>
       </w:r>
       <w:proofErr w:type="spellStart"/>
       <w:r>
@@ -173,84 +169,248 @@
           <w:b/>
           <w:bCs/>
         </w:rPr>
+        <w:t>Akkus</w:t>
+      </w:r>
+      <w:proofErr w:type="spellEnd"/>
+      <w:r>
+        <w:rPr>
+          <w:b/>
+          <w:bCs/>
+        </w:rPr>
+        <w:t xml:space="preserve"> and Mansour</w:t>
+      </w:r>
+    </w:p>
+    <w:p>
+      <w:pPr>
+        <w:rPr>
+          <w:b/>
+          <w:bCs/>
+        </w:rPr>
+      </w:pPr>
+      <w:r>
+        <w:rPr>
+          <w:b/>
+          <w:bCs/>
+        </w:rPr>
+        <w:t xml:space="preserve">Depth-dependent shear behavior of bovine articular cartilage: relationship to structure </w:t>
+      </w:r>
+    </w:p>
+    <w:p>
+      <w:pPr>
+        <w:rPr>
+          <w:b/>
+          <w:bCs/>
+        </w:rPr>
+      </w:pPr>
+    </w:p>
+    <w:p>
+      <w:r>
+        <w:t xml:space="preserve">Mature </w:t>
+      </w:r>
+      <w:r>
+        <w:t>samples</w:t>
+      </w:r>
+    </w:p>
+    <w:p>
+      <w:pPr>
+        <w:pStyle w:val="ListParagraph"/>
+        <w:numPr>
+          <w:ilvl w:val="0"/>
+          <w:numId w:val="3"/>
+        </w:numPr>
+        <w:rPr>
+          <w:b/>
+          <w:bCs/>
+        </w:rPr>
+      </w:pPr>
+      <w:r>
+        <w:t>T</w:t>
+      </w:r>
+      <w:r>
+        <w:t>he stiffest region was located beneath the superficial zone and the most compliant region was found in the radial zone</w:t>
+      </w:r>
+    </w:p>
+    <w:p>
+      <w:pPr>
+        <w:pStyle w:val="ListParagraph"/>
+        <w:numPr>
+          <w:ilvl w:val="1"/>
+          <w:numId w:val="3"/>
+        </w:numPr>
+        <w:rPr>
+          <w:b/>
+          <w:bCs/>
+        </w:rPr>
+      </w:pPr>
+      <w:r>
+        <w:t xml:space="preserve">The shear modulus close to the superficial zone was 3-4x greater than that in the radial zone </w:t>
+      </w:r>
+    </w:p>
+    <w:p>
+      <w:pPr>
+        <w:pStyle w:val="ListParagraph"/>
+        <w:numPr>
+          <w:ilvl w:val="0"/>
+          <w:numId w:val="3"/>
+        </w:numPr>
+        <w:rPr>
+          <w:b/>
+          <w:bCs/>
+        </w:rPr>
+      </w:pPr>
+      <w:r>
+        <w:t xml:space="preserve">Displayed the typical superficial, transitional, and radial zone </w:t>
+      </w:r>
+    </w:p>
+    <w:p>
+      <w:r>
+        <w:t>Immature samples</w:t>
+      </w:r>
+    </w:p>
+    <w:p>
+      <w:pPr>
+        <w:pStyle w:val="ListParagraph"/>
+        <w:numPr>
+          <w:ilvl w:val="0"/>
+          <w:numId w:val="3"/>
+        </w:numPr>
+      </w:pPr>
+      <w:r>
+        <w:t>T</w:t>
+      </w:r>
+      <w:r>
+        <w:t xml:space="preserve">he most compliant region was located in the superficial zone </w:t>
+      </w:r>
+    </w:p>
+    <w:p>
+      <w:pPr>
+        <w:pStyle w:val="ListParagraph"/>
+        <w:numPr>
+          <w:ilvl w:val="1"/>
+          <w:numId w:val="3"/>
+        </w:numPr>
+      </w:pPr>
+      <w:r>
+        <w:t xml:space="preserve">This is quite important, because </w:t>
+      </w:r>
+      <w:r>
+        <w:t>perhaps the</w:t>
+      </w:r>
+      <w:r>
+        <w:t xml:space="preserve"> 2014Silverberg paper obtained this result because they used neonatal bovine samples </w:t>
+      </w:r>
+    </w:p>
+    <w:p>
+      <w:pPr>
+        <w:pStyle w:val="ListParagraph"/>
+        <w:numPr>
+          <w:ilvl w:val="0"/>
+          <w:numId w:val="3"/>
+        </w:numPr>
+      </w:pPr>
+      <w:r>
+        <w:t xml:space="preserve">Superficial zone was 2x thicker than in mature samples </w:t>
+      </w:r>
+    </w:p>
+    <w:p>
+      <w:pPr>
+        <w:pStyle w:val="ListParagraph"/>
+        <w:numPr>
+          <w:ilvl w:val="0"/>
+          <w:numId w:val="3"/>
+        </w:numPr>
+      </w:pPr>
+      <w:r>
+        <w:t xml:space="preserve">Showed two dark zones instead of one, where dark zones are randomly oriented collagen fibers </w:t>
+      </w:r>
+    </w:p>
+    <w:p>
+      <w:pPr>
+        <w:pStyle w:val="ListParagraph"/>
+        <w:numPr>
+          <w:ilvl w:val="0"/>
+          <w:numId w:val="3"/>
+        </w:numPr>
+      </w:pPr>
+      <w:proofErr w:type="gramStart"/>
+      <w:r>
+        <w:t>Overall</w:t>
+      </w:r>
+      <w:proofErr w:type="gramEnd"/>
+      <w:r>
+        <w:t xml:space="preserve"> more randomly oriented collagen than in mature samples</w:t>
+      </w:r>
+    </w:p>
+    <w:p>
+      <w:pPr>
+        <w:pStyle w:val="ListParagraph"/>
+        <w:numPr>
+          <w:ilvl w:val="0"/>
+          <w:numId w:val="3"/>
+        </w:numPr>
+      </w:pPr>
+      <w:r>
+        <w:t xml:space="preserve">Relatively wide region (~400 microns) with a mix of fiber orientations that were not present in group A samples </w:t>
+      </w:r>
+    </w:p>
+    <w:p>
+      <w:pPr>
+        <w:pStyle w:val="ListParagraph"/>
+        <w:numPr>
+          <w:ilvl w:val="1"/>
+          <w:numId w:val="3"/>
+        </w:numPr>
+      </w:pPr>
+      <w:r>
+        <w:t xml:space="preserve">Relatively isotropic region </w:t>
+      </w:r>
+    </w:p>
+    <w:p>
+      <w:pPr>
+        <w:rPr>
+          <w:b/>
+          <w:bCs/>
+        </w:rPr>
+      </w:pPr>
+    </w:p>
+    <w:p>
+      <w:pPr>
+        <w:rPr>
+          <w:b/>
+          <w:bCs/>
+        </w:rPr>
+      </w:pPr>
+      <w:r>
+        <w:rPr>
+          <w:b/>
+          <w:bCs/>
+        </w:rPr>
+        <w:t>2014</w:t>
+      </w:r>
+    </w:p>
+    <w:p>
+      <w:pPr>
+        <w:rPr>
+          <w:b/>
+          <w:bCs/>
+        </w:rPr>
+      </w:pPr>
+      <w:r>
+        <w:rPr>
+          <w:b/>
+          <w:bCs/>
+        </w:rPr>
+        <w:t xml:space="preserve">Silverberg Barrett, Das, Petersen, </w:t>
+      </w:r>
+      <w:proofErr w:type="spellStart"/>
+      <w:r>
+        <w:rPr>
+          <w:b/>
+          <w:bCs/>
+        </w:rPr>
         <w:t>Bonassar</w:t>
       </w:r>
       <w:proofErr w:type="spellEnd"/>
-    </w:p>
-    <w:p>
-      <w:pPr>
-        <w:rPr>
-          <w:b/>
-          <w:bCs/>
-        </w:rPr>
-      </w:pPr>
-      <w:r>
-        <w:rPr>
-          <w:b/>
-          <w:bCs/>
-        </w:rPr>
-        <w:t>Effects of Enzymatic Treatments on the Depth-Dependent Viscoelastic Shear Properties of Articular Cartilage</w:t>
-      </w:r>
-    </w:p>
-    <w:p>
-      <w:pPr>
-        <w:rPr>
-          <w:b/>
-          <w:bCs/>
-        </w:rPr>
-      </w:pPr>
-    </w:p>
-    <w:p>
-      <w:r>
-        <w:t xml:space="preserve">This is damage-degradation – holding off on this paper </w:t>
-      </w:r>
-    </w:p>
-    <w:p>
-      <w:pPr>
-        <w:rPr>
-          <w:b/>
-          <w:bCs/>
-        </w:rPr>
-      </w:pPr>
-    </w:p>
-    <w:p>
-      <w:pPr>
-        <w:rPr>
-          <w:b/>
-          <w:bCs/>
-        </w:rPr>
-      </w:pPr>
-      <w:r>
-        <w:rPr>
-          <w:b/>
-          <w:bCs/>
-        </w:rPr>
-        <w:t>2014</w:t>
-      </w:r>
-    </w:p>
-    <w:p>
-      <w:pPr>
-        <w:rPr>
-          <w:b/>
-          <w:bCs/>
-        </w:rPr>
-      </w:pPr>
-      <w:r>
-        <w:rPr>
-          <w:b/>
-          <w:bCs/>
-        </w:rPr>
-        <w:t xml:space="preserve">Silverberg Barrett, Das, Petersen, </w:t>
-      </w:r>
-      <w:proofErr w:type="spellStart"/>
-      <w:r>
-        <w:rPr>
-          <w:b/>
-          <w:bCs/>
-        </w:rPr>
-        <w:t>Bonassar</w:t>
-      </w:r>
-      <w:proofErr w:type="spellEnd"/>
       <w:r>
         <w:rPr>
           <w:b/>
@@ -339,22 +499,7 @@
     </w:p>
     <w:p>
       <w:r>
-        <w:t xml:space="preserve">Decrease in matrix concentration (collagen fibers) near the articular surface </w:t>
-      </w:r>
-      <w:r>
-        <w:t>(z &lt; 100 microns)</w:t>
-      </w:r>
-      <w:r>
-        <w:t xml:space="preserve"> and a constant concentration for </w:t>
-      </w:r>
-      <w:r>
-        <w:t xml:space="preserve">(z </w:t>
-      </w:r>
-      <w:r>
-        <w:t>&gt; 4</w:t>
-      </w:r>
-      <w:r>
-        <w:t>00 microns)</w:t>
+        <w:t>Decrease in matrix concentration (collagen fibers) near the articular surface (z &lt; 100 microns) and a constant concentration for (z &gt; 400 microns)</w:t>
       </w:r>
     </w:p>
     <w:p>
@@ -565,6 +710,301 @@
           <w:b/>
           <w:bCs/>
         </w:rPr>
+        <w:t>2013</w:t>
+      </w:r>
+    </w:p>
+    <w:p>
+      <w:pPr>
+        <w:rPr>
+          <w:b/>
+          <w:bCs/>
+        </w:rPr>
+      </w:pPr>
+      <w:r>
+        <w:rPr>
+          <w:b/>
+          <w:bCs/>
+        </w:rPr>
+        <w:t xml:space="preserve">Buckley, </w:t>
+      </w:r>
+      <w:proofErr w:type="spellStart"/>
+      <w:r>
+        <w:rPr>
+          <w:b/>
+          <w:bCs/>
+        </w:rPr>
+        <w:t>Bonassar</w:t>
+      </w:r>
+      <w:proofErr w:type="spellEnd"/>
+      <w:r>
+        <w:rPr>
+          <w:b/>
+          <w:bCs/>
+        </w:rPr>
+        <w:t>, Cohen</w:t>
+      </w:r>
+    </w:p>
+    <w:p>
+      <w:pPr>
+        <w:rPr>
+          <w:b/>
+          <w:bCs/>
+        </w:rPr>
+      </w:pPr>
+      <w:r>
+        <w:rPr>
+          <w:b/>
+          <w:bCs/>
+        </w:rPr>
+        <w:t>Localizatio</w:t>
+      </w:r>
+      <w:r>
+        <w:rPr>
+          <w:b/>
+          <w:bCs/>
+        </w:rPr>
+        <w:t>n</w:t>
+      </w:r>
+      <w:r>
+        <w:rPr>
+          <w:b/>
+          <w:bCs/>
+        </w:rPr>
+        <w:t xml:space="preserve"> of Viscous Behavior and Shear Energy Dissipation in Articular Cartilage Under Dynamic Shear Load</w:t>
+      </w:r>
+      <w:r>
+        <w:rPr>
+          <w:b/>
+          <w:bCs/>
+        </w:rPr>
+        <w:t>i</w:t>
+      </w:r>
+      <w:r>
+        <w:rPr>
+          <w:b/>
+          <w:bCs/>
+        </w:rPr>
+        <w:t>ng</w:t>
+      </w:r>
+    </w:p>
+    <w:p>
+      <w:pPr>
+        <w:rPr>
+          <w:b/>
+          <w:bCs/>
+        </w:rPr>
+      </w:pPr>
+    </w:p>
+    <w:p>
+      <w:r>
+        <w:t>Depth de</w:t>
+      </w:r>
+      <w:r>
+        <w:t xml:space="preserve">pendent dynamic modulus and phase angles of articular cartilage </w:t>
+      </w:r>
+    </w:p>
+    <w:p>
+      <w:r>
+        <w:tab/>
+        <w:t xml:space="preserve">Neonatal cartilage is more cellular and less organized than mature tissue </w:t>
+      </w:r>
+    </w:p>
+    <w:p>
+      <w:r>
+        <w:lastRenderedPageBreak/>
+        <w:t xml:space="preserve">The dynamic shear modulus and phase angle </w:t>
+      </w:r>
+      <w:r>
+        <w:t xml:space="preserve">(delta) </w:t>
+      </w:r>
+      <w:r>
+        <w:t xml:space="preserve">reach their min and max values respectively 100 microns below the articular surface &gt; the transitional zone </w:t>
+      </w:r>
+    </w:p>
+    <w:p>
+      <w:r>
+        <w:t>As the frequency of deformation increases above 0.01 Hz</w:t>
+      </w:r>
+      <w:r>
+        <w:t xml:space="preserve"> the fraction of energy dissipated at low depths increases </w:t>
+      </w:r>
+    </w:p>
+    <w:p>
+      <w:pPr>
+        <w:rPr>
+          <w:b/>
+          <w:bCs/>
+        </w:rPr>
+      </w:pPr>
+    </w:p>
+    <w:p>
+      <w:r>
+        <w:t xml:space="preserve">Maximal energy absorbing region (MEAR) </w:t>
+      </w:r>
+    </w:p>
+    <w:p>
+      <w:r>
+        <w:tab/>
+        <w:t xml:space="preserve">Located at 50 &lt; z &lt; 150 microns </w:t>
+      </w:r>
+    </w:p>
+    <w:p>
+      <w:r>
+        <w:tab/>
+        <w:t xml:space="preserve">Most compliant as well as most viscous </w:t>
+      </w:r>
+    </w:p>
+    <w:p>
+      <w:r>
+        <w:tab/>
+        <w:t xml:space="preserve">Cartilage is highly effective at absorbing shear energy near the surface because it is both compliant and lossy (high delta) </w:t>
+      </w:r>
+    </w:p>
+    <w:p>
+      <w:r>
+        <w:tab/>
+      </w:r>
+      <w:r>
+        <w:tab/>
+        <w:t xml:space="preserve">Capacity is lost at large shear strains </w:t>
+      </w:r>
+    </w:p>
+    <w:p>
+      <w:r>
+        <w:tab/>
+        <w:t>Has chevron-shaped discontinuities (100-300 microns below the articular surface) in compressed specimens</w:t>
+      </w:r>
+    </w:p>
+    <w:p/>
+    <w:tbl>
+      <w:tblPr>
+        <w:tblStyle w:val="TableGrid"/>
+        <w:tblW w:w="0" w:type="auto"/>
+        <w:tblLook w:val="04A0" w:firstRow="1" w:lastRow="0" w:firstColumn="1" w:lastColumn="0" w:noHBand="0" w:noVBand="1"/>
+      </w:tblPr>
+      <w:tblGrid>
+        <w:gridCol w:w="3116"/>
+        <w:gridCol w:w="3117"/>
+        <w:gridCol w:w="3117"/>
+      </w:tblGrid>
+      <w:tr>
+        <w:tc>
+          <w:tcPr>
+            <w:tcW w:w="3116" w:type="dxa"/>
+          </w:tcPr>
+          <w:p>
+            <w:r>
+              <w:t>Complex dynamic shear mod</w:t>
+            </w:r>
+          </w:p>
+        </w:tc>
+        <w:tc>
+          <w:tcPr>
+            <w:tcW w:w="3117" w:type="dxa"/>
+          </w:tcPr>
+          <w:p>
+            <w:r>
+              <w:t>&lt; 250 microns</w:t>
+            </w:r>
+          </w:p>
+        </w:tc>
+        <w:tc>
+          <w:tcPr>
+            <w:tcW w:w="3117" w:type="dxa"/>
+          </w:tcPr>
+          <w:p>
+            <w:r>
+              <w:t xml:space="preserve">&gt; 250 (deeper into the tissue) </w:t>
+            </w:r>
+          </w:p>
+        </w:tc>
+      </w:tr>
+      <w:tr>
+        <w:tc>
+          <w:tcPr>
+            <w:tcW w:w="3116" w:type="dxa"/>
+          </w:tcPr>
+          <w:p>
+            <w:r>
+              <w:t>Lower frequency</w:t>
+            </w:r>
+          </w:p>
+        </w:tc>
+        <w:tc>
+          <w:tcPr>
+            <w:tcW w:w="3117" w:type="dxa"/>
+          </w:tcPr>
+          <w:p>
+            <w:r>
+              <w:t xml:space="preserve">0.32 +- 0.08 </w:t>
+            </w:r>
+          </w:p>
+        </w:tc>
+        <w:tc>
+          <w:tcPr>
+            <w:tcW w:w="3117" w:type="dxa"/>
+          </w:tcPr>
+          <w:p>
+            <w:r>
+              <w:t>1.5+- 0.4</w:t>
+            </w:r>
+          </w:p>
+        </w:tc>
+      </w:tr>
+      <w:tr>
+        <w:tc>
+          <w:tcPr>
+            <w:tcW w:w="3116" w:type="dxa"/>
+          </w:tcPr>
+          <w:p>
+            <w:r>
+              <w:t>Higher frequency</w:t>
+            </w:r>
+          </w:p>
+        </w:tc>
+        <w:tc>
+          <w:tcPr>
+            <w:tcW w:w="3117" w:type="dxa"/>
+          </w:tcPr>
+          <w:p>
+            <w:r>
+              <w:t>0.42 +- 0.08</w:t>
+            </w:r>
+          </w:p>
+        </w:tc>
+        <w:tc>
+          <w:tcPr>
+            <w:tcW w:w="3117" w:type="dxa"/>
+          </w:tcPr>
+          <w:p>
+            <w:r>
+              <w:t>2.1+-0.6</w:t>
+            </w:r>
+          </w:p>
+        </w:tc>
+      </w:tr>
+    </w:tbl>
+    <w:p/>
+    <w:p>
+      <w:pPr>
+        <w:rPr>
+          <w:b/>
+          <w:bCs/>
+        </w:rPr>
+      </w:pPr>
+    </w:p>
+    <w:p>
+      <w:pPr>
+        <w:rPr>
+          <w:b/>
+          <w:bCs/>
+        </w:rPr>
+      </w:pPr>
+      <w:r>
+        <w:rPr>
+          <w:b/>
+          <w:bCs/>
+        </w:rPr>
         <w:t>2010</w:t>
       </w:r>
     </w:p>
@@ -690,6 +1130,407 @@
           <w:b/>
           <w:bCs/>
         </w:rPr>
+        <w:t xml:space="preserve">2010 </w:t>
+      </w:r>
+    </w:p>
+    <w:p>
+      <w:pPr>
+        <w:rPr>
+          <w:b/>
+          <w:bCs/>
+        </w:rPr>
+      </w:pPr>
+      <w:r>
+        <w:rPr>
+          <w:b/>
+          <w:bCs/>
+        </w:rPr>
+        <w:t>Wong and Sah</w:t>
+      </w:r>
+    </w:p>
+    <w:p>
+      <w:pPr>
+        <w:rPr>
+          <w:b/>
+          <w:bCs/>
+        </w:rPr>
+      </w:pPr>
+      <w:r>
+        <w:rPr>
+          <w:b/>
+          <w:bCs/>
+        </w:rPr>
+        <w:t xml:space="preserve">Mechanical asymmetry during articulation of tibial and femoral cartilages: local and overall compressive and shear deformation and properties </w:t>
+      </w:r>
+    </w:p>
+    <w:p>
+      <w:pPr>
+        <w:rPr>
+          <w:b/>
+          <w:bCs/>
+        </w:rPr>
+      </w:pPr>
+    </w:p>
+    <w:p>
+      <w:r>
+        <w:t xml:space="preserve">Reported axial and shear strains and compressive and shear moduli for femoral condyles (FC) and tibial plateau (TP) </w:t>
+      </w:r>
+    </w:p>
+    <w:p/>
+    <w:tbl>
+      <w:tblPr>
+        <w:tblStyle w:val="TableGrid"/>
+        <w:tblW w:w="0" w:type="auto"/>
+        <w:tblLook w:val="04A0" w:firstRow="1" w:lastRow="0" w:firstColumn="1" w:lastColumn="0" w:noHBand="0" w:noVBand="1"/>
+      </w:tblPr>
+      <w:tblGrid>
+        <w:gridCol w:w="2155"/>
+        <w:gridCol w:w="1518"/>
+        <w:gridCol w:w="1942"/>
+        <w:gridCol w:w="1892"/>
+        <w:gridCol w:w="1843"/>
+      </w:tblGrid>
+      <w:tr>
+        <w:tc>
+          <w:tcPr>
+            <w:tcW w:w="2155" w:type="dxa"/>
+          </w:tcPr>
+          <w:p>
+            <w:r>
+              <w:t>Moduli</w:t>
+            </w:r>
+          </w:p>
+        </w:tc>
+        <w:tc>
+          <w:tcPr>
+            <w:tcW w:w="3460" w:type="dxa"/>
+            <w:gridSpan w:val="2"/>
+          </w:tcPr>
+          <w:p>
+            <w:r>
+              <w:t>Overall</w:t>
+            </w:r>
+          </w:p>
+        </w:tc>
+        <w:tc>
+          <w:tcPr>
+            <w:tcW w:w="3735" w:type="dxa"/>
+            <w:gridSpan w:val="2"/>
+          </w:tcPr>
+          <w:p>
+            <w:r>
+              <w:t xml:space="preserve">Articular surface (125 microns) </w:t>
+            </w:r>
+          </w:p>
+        </w:tc>
+      </w:tr>
+      <w:tr>
+        <w:tc>
+          <w:tcPr>
+            <w:tcW w:w="2155" w:type="dxa"/>
+          </w:tcPr>
+          <w:p/>
+        </w:tc>
+        <w:tc>
+          <w:tcPr>
+            <w:tcW w:w="1518" w:type="dxa"/>
+          </w:tcPr>
+          <w:p>
+            <w:r>
+              <w:t>FC</w:t>
+            </w:r>
+          </w:p>
+        </w:tc>
+        <w:tc>
+          <w:tcPr>
+            <w:tcW w:w="1942" w:type="dxa"/>
+          </w:tcPr>
+          <w:p>
+            <w:r>
+              <w:t>TP</w:t>
+            </w:r>
+          </w:p>
+        </w:tc>
+        <w:tc>
+          <w:tcPr>
+            <w:tcW w:w="1892" w:type="dxa"/>
+          </w:tcPr>
+          <w:p>
+            <w:r>
+              <w:t>FC</w:t>
+            </w:r>
+          </w:p>
+        </w:tc>
+        <w:tc>
+          <w:tcPr>
+            <w:tcW w:w="1843" w:type="dxa"/>
+          </w:tcPr>
+          <w:p>
+            <w:r>
+              <w:t>TP</w:t>
+            </w:r>
+          </w:p>
+        </w:tc>
+      </w:tr>
+      <w:tr>
+        <w:tc>
+          <w:tcPr>
+            <w:tcW w:w="2155" w:type="dxa"/>
+          </w:tcPr>
+          <w:p>
+            <w:r>
+              <w:t>Thickness (mm)</w:t>
+            </w:r>
+          </w:p>
+        </w:tc>
+        <w:tc>
+          <w:tcPr>
+            <w:tcW w:w="1518" w:type="dxa"/>
+          </w:tcPr>
+          <w:p>
+            <w:r>
+              <w:t>2.20+-0.15</w:t>
+            </w:r>
+          </w:p>
+        </w:tc>
+        <w:tc>
+          <w:tcPr>
+            <w:tcW w:w="1942" w:type="dxa"/>
+          </w:tcPr>
+          <w:p>
+            <w:r>
+              <w:t>2.88+-0.53</w:t>
+            </w:r>
+          </w:p>
+        </w:tc>
+        <w:tc>
+          <w:tcPr>
+            <w:tcW w:w="1892" w:type="dxa"/>
+          </w:tcPr>
+          <w:p/>
+        </w:tc>
+        <w:tc>
+          <w:tcPr>
+            <w:tcW w:w="1843" w:type="dxa"/>
+          </w:tcPr>
+          <w:p/>
+        </w:tc>
+      </w:tr>
+      <w:tr>
+        <w:tc>
+          <w:tcPr>
+            <w:tcW w:w="2155" w:type="dxa"/>
+          </w:tcPr>
+          <w:p>
+            <w:r>
+              <w:t>Compressive (MPa)</w:t>
+            </w:r>
+          </w:p>
+        </w:tc>
+        <w:tc>
+          <w:tcPr>
+            <w:tcW w:w="1518" w:type="dxa"/>
+          </w:tcPr>
+          <w:p>
+            <w:r>
+              <w:t>0.76 +-0.13</w:t>
+            </w:r>
+          </w:p>
+        </w:tc>
+        <w:tc>
+          <w:tcPr>
+            <w:tcW w:w="1942" w:type="dxa"/>
+          </w:tcPr>
+          <w:p>
+            <w:r>
+              <w:t>0.47+-0.08</w:t>
+            </w:r>
+          </w:p>
+        </w:tc>
+        <w:tc>
+          <w:tcPr>
+            <w:tcW w:w="1892" w:type="dxa"/>
+          </w:tcPr>
+          <w:p>
+            <w:r>
+              <w:t>0.40+-0.19</w:t>
+            </w:r>
+          </w:p>
+        </w:tc>
+        <w:tc>
+          <w:tcPr>
+            <w:tcW w:w="1843" w:type="dxa"/>
+          </w:tcPr>
+          <w:p>
+            <w:r>
+              <w:t>0.24+-0.08</w:t>
+            </w:r>
+          </w:p>
+        </w:tc>
+      </w:tr>
+      <w:tr>
+        <w:tc>
+          <w:tcPr>
+            <w:tcW w:w="2155" w:type="dxa"/>
+          </w:tcPr>
+          <w:p>
+            <w:r>
+              <w:t>Shear: G0 (MPa)</w:t>
+            </w:r>
+          </w:p>
+        </w:tc>
+        <w:tc>
+          <w:tcPr>
+            <w:tcW w:w="7195" w:type="dxa"/>
+            <w:gridSpan w:val="4"/>
+          </w:tcPr>
+          <w:p>
+            <w:r>
+              <w:t>All slightly higher than Shear (G1)</w:t>
+            </w:r>
+          </w:p>
+        </w:tc>
+      </w:tr>
+      <w:tr>
+        <w:tc>
+          <w:tcPr>
+            <w:tcW w:w="2155" w:type="dxa"/>
+          </w:tcPr>
+          <w:p>
+            <w:r>
+              <w:t>Shear: G1 (MPa)</w:t>
+            </w:r>
+          </w:p>
+        </w:tc>
+        <w:tc>
+          <w:tcPr>
+            <w:tcW w:w="1518" w:type="dxa"/>
+          </w:tcPr>
+          <w:p>
+            <w:r>
+              <w:t>0.38+-0.06</w:t>
+            </w:r>
+          </w:p>
+        </w:tc>
+        <w:tc>
+          <w:tcPr>
+            <w:tcW w:w="1942" w:type="dxa"/>
+          </w:tcPr>
+          <w:p>
+            <w:r>
+              <w:t>0.13+-0.01</w:t>
+            </w:r>
+          </w:p>
+        </w:tc>
+        <w:tc>
+          <w:tcPr>
+            <w:tcW w:w="1892" w:type="dxa"/>
+          </w:tcPr>
+          <w:p>
+            <w:r>
+              <w:t>0.22+-0.11</w:t>
+            </w:r>
+          </w:p>
+        </w:tc>
+        <w:tc>
+          <w:tcPr>
+            <w:tcW w:w="1843" w:type="dxa"/>
+          </w:tcPr>
+          <w:p>
+            <w:r>
+              <w:t>0.03+-0.003</w:t>
+            </w:r>
+          </w:p>
+        </w:tc>
+      </w:tr>
+    </w:tbl>
+    <w:p>
+      <w:r>
+        <w:lastRenderedPageBreak/>
+        <w:t>G0, shear modulus relative to uncompressed cartilage thickness, and G1 is the shear modulus relative to compressed cartilage thickness</w:t>
+      </w:r>
+    </w:p>
+    <w:p>
+      <w:pPr>
+        <w:rPr>
+          <w:b/>
+          <w:bCs/>
+        </w:rPr>
+      </w:pPr>
+    </w:p>
+    <w:p>
+      <w:r>
+        <w:t>G1 and G0 were greater in magnitude for FC than TP, being 80% higher near the surface and 65% overall</w:t>
+      </w:r>
+      <w:r>
+        <w:t xml:space="preserve">. (Note: the comparison isn’t that G1 and G0 are higher near the </w:t>
+      </w:r>
+      <w:proofErr w:type="gramStart"/>
+      <w:r>
+        <w:t>surface</w:t>
+      </w:r>
+      <w:proofErr w:type="gramEnd"/>
+      <w:r>
+        <w:t xml:space="preserve"> but that FC is 80% higher than TP near the surface)</w:t>
+      </w:r>
+    </w:p>
+    <w:p/>
+    <w:p>
+      <w:r>
+        <w:t>Comparison to 2008 Buckley paper</w:t>
+      </w:r>
+    </w:p>
+    <w:p>
+      <w:r>
+        <w:tab/>
+        <w:t>This paper reported, E and G1 increase with increasing depth being 1.5-2 times lower near the surface and 5-10 times higher near the tidemark than the overall values</w:t>
+      </w:r>
+    </w:p>
+    <w:p>
+      <w:pPr>
+        <w:ind w:firstLine="720"/>
+      </w:pPr>
+      <w:r>
+        <w:t xml:space="preserve">Did not report a minimum value right under the articulating surface </w:t>
+      </w:r>
+    </w:p>
+    <w:p>
+      <w:pPr>
+        <w:ind w:left="720" w:firstLine="720"/>
+      </w:pPr>
+      <w:r>
+        <w:t xml:space="preserve">&gt; say it is because of methodology because they included sliding and Buckley2008 did not include sliding </w:t>
+      </w:r>
+    </w:p>
+    <w:p>
+      <w:pPr>
+        <w:ind w:firstLine="720"/>
+      </w:pPr>
+      <w:r>
+        <w:tab/>
+        <w:t xml:space="preserve">&gt; Say they also have lower resolution to their methodology </w:t>
+      </w:r>
+    </w:p>
+    <w:p>
+      <w:pPr>
+        <w:rPr>
+          <w:b/>
+          <w:bCs/>
+        </w:rPr>
+      </w:pPr>
+    </w:p>
+    <w:p>
+      <w:pPr>
+        <w:rPr>
+          <w:b/>
+          <w:bCs/>
+        </w:rPr>
+      </w:pPr>
+      <w:r>
+        <w:rPr>
+          <w:b/>
+          <w:bCs/>
+        </w:rPr>
         <w:t>2008</w:t>
       </w:r>
     </w:p>
@@ -756,6 +1597,11 @@
       </w:r>
     </w:p>
     <w:p/>
+    <w:p>
+      <w:r>
+        <w:t>Adult human and neonatal bovine</w:t>
+      </w:r>
+    </w:p>
     <w:p>
       <w:r>
         <w:t>Shear modulus varied by up to two orders of magnitude across a single sample.</w:t>
@@ -858,10 +1704,7 @@
             </w:r>
             <w:proofErr w:type="spellEnd"/>
             <w:r>
-              <w:t xml:space="preserve"> </w:t>
-            </w:r>
-            <w:r>
-              <w:t>(kPa)</w:t>
+              <w:t xml:space="preserve"> (kPa)</w:t>
             </w:r>
           </w:p>
         </w:tc>
@@ -907,7 +1750,6 @@
                 <w:i/>
                 <w:iCs/>
               </w:rPr>
-              <w:lastRenderedPageBreak/>
               <w:t>0.6-0.9</w:t>
             </w:r>
           </w:p>
@@ -1426,10 +2268,7 @@
     <w:p/>
     <w:p>
       <w:r>
-        <w:t>Increasing plateau strains increased ratio</w:t>
-      </w:r>
-      <w:r>
-        <w:t xml:space="preserve"> and increasing compressive strains decreased ratio</w:t>
+        <w:t>Increasing plateau strains increased ratio and increasing compressive strains decreased ratio</w:t>
       </w:r>
     </w:p>
     <w:p>
@@ -1437,13 +2276,8 @@
         <w:ind w:firstLine="720"/>
       </w:pPr>
       <w:r>
-        <w:t xml:space="preserve">Increasing </w:t>
-      </w:r>
-      <w:r>
-        <w:t xml:space="preserve">plateau </w:t>
-      </w:r>
-      <w:r>
-        <w:t xml:space="preserve">shear strain increased </w:t>
+        <w:lastRenderedPageBreak/>
+        <w:t xml:space="preserve">Increasing plateau shear strain increased </w:t>
       </w:r>
       <w:proofErr w:type="spellStart"/>
       <w:r>
@@ -1586,6 +2420,119 @@
     </w:lvl>
   </w:abstractNum>
   <w:abstractNum w:abstractNumId="1" w15:restartNumberingAfterBreak="0">
+    <w:nsid w:val="55112595"/>
+    <w:multiLevelType w:val="hybridMultilevel"/>
+    <w:tmpl w:val="CD745164"/>
+    <w:lvl w:ilvl="0" w:tplc="04090001">
+      <w:start w:val="1"/>
+      <w:numFmt w:val="bullet"/>
+      <w:lvlText w:val=""/>
+      <w:lvlJc w:val="left"/>
+      <w:pPr>
+        <w:ind w:left="720" w:hanging="360"/>
+      </w:pPr>
+      <w:rPr>
+        <w:rFonts w:ascii="Symbol" w:hAnsi="Symbol" w:hint="default"/>
+      </w:rPr>
+    </w:lvl>
+    <w:lvl w:ilvl="1" w:tplc="04090003">
+      <w:start w:val="1"/>
+      <w:numFmt w:val="bullet"/>
+      <w:lvlText w:val="o"/>
+      <w:lvlJc w:val="left"/>
+      <w:pPr>
+        <w:ind w:left="1440" w:hanging="360"/>
+      </w:pPr>
+      <w:rPr>
+        <w:rFonts w:ascii="Courier New" w:hAnsi="Courier New" w:cs="Courier New" w:hint="default"/>
+      </w:rPr>
+    </w:lvl>
+    <w:lvl w:ilvl="2" w:tplc="04090005" w:tentative="1">
+      <w:start w:val="1"/>
+      <w:numFmt w:val="bullet"/>
+      <w:lvlText w:val=""/>
+      <w:lvlJc w:val="left"/>
+      <w:pPr>
+        <w:ind w:left="2160" w:hanging="360"/>
+      </w:pPr>
+      <w:rPr>
+        <w:rFonts w:ascii="Wingdings" w:hAnsi="Wingdings" w:hint="default"/>
+      </w:rPr>
+    </w:lvl>
+    <w:lvl w:ilvl="3" w:tplc="04090001" w:tentative="1">
+      <w:start w:val="1"/>
+      <w:numFmt w:val="bullet"/>
+      <w:lvlText w:val=""/>
+      <w:lvlJc w:val="left"/>
+      <w:pPr>
+        <w:ind w:left="2880" w:hanging="360"/>
+      </w:pPr>
+      <w:rPr>
+        <w:rFonts w:ascii="Symbol" w:hAnsi="Symbol" w:hint="default"/>
+      </w:rPr>
+    </w:lvl>
+    <w:lvl w:ilvl="4" w:tplc="04090003" w:tentative="1">
+      <w:start w:val="1"/>
+      <w:numFmt w:val="bullet"/>
+      <w:lvlText w:val="o"/>
+      <w:lvlJc w:val="left"/>
+      <w:pPr>
+        <w:ind w:left="3600" w:hanging="360"/>
+      </w:pPr>
+      <w:rPr>
+        <w:rFonts w:ascii="Courier New" w:hAnsi="Courier New" w:cs="Courier New" w:hint="default"/>
+      </w:rPr>
+    </w:lvl>
+    <w:lvl w:ilvl="5" w:tplc="04090005" w:tentative="1">
+      <w:start w:val="1"/>
+      <w:numFmt w:val="bullet"/>
+      <w:lvlText w:val=""/>
+      <w:lvlJc w:val="left"/>
+      <w:pPr>
+        <w:ind w:left="4320" w:hanging="360"/>
+      </w:pPr>
+      <w:rPr>
+        <w:rFonts w:ascii="Wingdings" w:hAnsi="Wingdings" w:hint="default"/>
+      </w:rPr>
+    </w:lvl>
+    <w:lvl w:ilvl="6" w:tplc="04090001" w:tentative="1">
+      <w:start w:val="1"/>
+      <w:numFmt w:val="bullet"/>
+      <w:lvlText w:val=""/>
+      <w:lvlJc w:val="left"/>
+      <w:pPr>
+        <w:ind w:left="5040" w:hanging="360"/>
+      </w:pPr>
+      <w:rPr>
+        <w:rFonts w:ascii="Symbol" w:hAnsi="Symbol" w:hint="default"/>
+      </w:rPr>
+    </w:lvl>
+    <w:lvl w:ilvl="7" w:tplc="04090003" w:tentative="1">
+      <w:start w:val="1"/>
+      <w:numFmt w:val="bullet"/>
+      <w:lvlText w:val="o"/>
+      <w:lvlJc w:val="left"/>
+      <w:pPr>
+        <w:ind w:left="5760" w:hanging="360"/>
+      </w:pPr>
+      <w:rPr>
+        <w:rFonts w:ascii="Courier New" w:hAnsi="Courier New" w:cs="Courier New" w:hint="default"/>
+      </w:rPr>
+    </w:lvl>
+    <w:lvl w:ilvl="8" w:tplc="04090005" w:tentative="1">
+      <w:start w:val="1"/>
+      <w:numFmt w:val="bullet"/>
+      <w:lvlText w:val=""/>
+      <w:lvlJc w:val="left"/>
+      <w:pPr>
+        <w:ind w:left="6480" w:hanging="360"/>
+      </w:pPr>
+      <w:rPr>
+        <w:rFonts w:ascii="Wingdings" w:hAnsi="Wingdings" w:hint="default"/>
+      </w:rPr>
+    </w:lvl>
+  </w:abstractNum>
+  <w:abstractNum w:abstractNumId="2" w15:restartNumberingAfterBreak="0">
     <w:nsid w:val="6F6C491D"/>
     <w:multiLevelType w:val="hybridMultilevel"/>
     <w:tmpl w:val="526E9E28"/>
@@ -1678,6 +2625,9 @@
     <w:abstractNumId w:val="0"/>
   </w:num>
   <w:num w:numId="2">
+    <w:abstractNumId w:val="2"/>
+  </w:num>
+  <w:num w:numId="3">
     <w:abstractNumId w:val="1"/>
   </w:num>
 </w:numbering>

</xml_diff>